<commit_message>
Practica iterator terminada y command empezada
</commit_message>
<xml_diff>
--- a/PracticaIterator/Especificación de casos de uso.docx
+++ b/PracticaIterator/Especificación de casos de uso.docx
@@ -571,7 +571,16 @@
                                         <w:sz w:val="64"/>
                                         <w:szCs w:val="64"/>
                                       </w:rPr>
-                                      <w:t xml:space="preserve">Practica facade </w:t>
+                                      <w:t xml:space="preserve">Practica </w:t>
+                                    </w:r>
+                                    <w:r>
+                                      <w:rPr>
+                                        <w:caps/>
+                                        <w:color w:val="156082" w:themeColor="accent1"/>
+                                        <w:sz w:val="64"/>
+                                        <w:szCs w:val="64"/>
+                                      </w:rPr>
+                                      <w:t>Iterator</w:t>
                                     </w:r>
                                   </w:sdtContent>
                                 </w:sdt>
@@ -662,7 +671,16 @@
                                   <w:sz w:val="64"/>
                                   <w:szCs w:val="64"/>
                                 </w:rPr>
-                                <w:t xml:space="preserve">Practica facade </w:t>
+                                <w:t xml:space="preserve">Practica </w:t>
+                              </w:r>
+                              <w:r>
+                                <w:rPr>
+                                  <w:caps/>
+                                  <w:color w:val="156082" w:themeColor="accent1"/>
+                                  <w:sz w:val="64"/>
+                                  <w:szCs w:val="64"/>
+                                </w:rPr>
+                                <w:t>Iterator</w:t>
                               </w:r>
                             </w:sdtContent>
                           </w:sdt>
@@ -800,10 +818,10 @@
           <w:noProof/>
         </w:rPr>
         <w:drawing>
-          <wp:inline distT="0" distB="0" distL="0" distR="0" wp14:anchorId="224386EC" wp14:editId="6D82B624">
-            <wp:extent cx="5400040" cy="4516755"/>
+          <wp:inline distT="0" distB="0" distL="0" distR="0" wp14:anchorId="36E637C5" wp14:editId="0E866FBF">
+            <wp:extent cx="5400040" cy="5320030"/>
             <wp:effectExtent l="0" t="0" r="0" b="0"/>
-            <wp:docPr id="30713282" name="Imagen 1" descr="Diagrama&#10;&#10;El contenido generado por IA puede ser incorrecto."/>
+            <wp:docPr id="552791522" name="Imagen 5" descr="Diagrama&#10;&#10;El contenido generado por IA puede ser incorrecto."/>
             <wp:cNvGraphicFramePr>
               <a:graphicFrameLocks xmlns:a="http://schemas.openxmlformats.org/drawingml/2006/main" noChangeAspect="1"/>
             </wp:cNvGraphicFramePr>
@@ -811,10 +829,8 @@
               <a:graphicData uri="http://schemas.openxmlformats.org/drawingml/2006/picture">
                 <pic:pic xmlns:pic="http://schemas.openxmlformats.org/drawingml/2006/picture">
                   <pic:nvPicPr>
-                    <pic:cNvPr id="30713282" name="Imagen 1" descr="Diagrama&#10;&#10;El contenido generado por IA puede ser incorrecto."/>
-                    <pic:cNvPicPr>
-                      <a:picLocks noChangeAspect="1" noChangeArrowheads="1"/>
-                    </pic:cNvPicPr>
+                    <pic:cNvPr id="552791522" name="Imagen 5" descr="Diagrama&#10;&#10;El contenido generado por IA puede ser incorrecto."/>
+                    <pic:cNvPicPr/>
                   </pic:nvPicPr>
                   <pic:blipFill>
                     <a:blip r:embed="rId8">
@@ -824,23 +840,18 @@
                         </a:ext>
                       </a:extLst>
                     </a:blip>
-                    <a:srcRect/>
                     <a:stretch>
                       <a:fillRect/>
                     </a:stretch>
                   </pic:blipFill>
-                  <pic:spPr bwMode="auto">
+                  <pic:spPr>
                     <a:xfrm>
                       <a:off x="0" y="0"/>
-                      <a:ext cx="5400040" cy="4516755"/>
+                      <a:ext cx="5400040" cy="5320030"/>
                     </a:xfrm>
                     <a:prstGeom prst="rect">
                       <a:avLst/>
                     </a:prstGeom>
-                    <a:noFill/>
-                    <a:ln>
-                      <a:noFill/>
-                    </a:ln>
                   </pic:spPr>
                 </pic:pic>
               </a:graphicData>
@@ -867,7 +878,6 @@
         <w:pStyle w:val="Ttulo2"/>
       </w:pPr>
       <w:r>
-        <w:lastRenderedPageBreak/>
         <w:t>Escenarios de casos de uso</w:t>
       </w:r>
     </w:p>
@@ -1585,6 +1595,10 @@
       </w:tr>
     </w:tbl>
     <w:p/>
+    <w:p/>
+    <w:p/>
+    <w:p/>
+    <w:p/>
     <w:tbl>
       <w:tblPr>
         <w:tblStyle w:val="Tablaconcuadrcula"/>
@@ -1613,6 +1627,7 @@
                 <w:b/>
                 <w:bCs/>
               </w:rPr>
+              <w:lastRenderedPageBreak/>
               <w:t>CU-0</w:t>
             </w:r>
             <w:r>
@@ -2370,6 +2385,11 @@
       </w:tr>
     </w:tbl>
     <w:p/>
+    <w:p/>
+    <w:p/>
+    <w:p/>
+    <w:p/>
+    <w:p/>
     <w:tbl>
       <w:tblPr>
         <w:tblStyle w:val="Tablaconcuadrcula"/>
@@ -2398,6 +2418,7 @@
                 <w:b/>
                 <w:bCs/>
               </w:rPr>
+              <w:lastRenderedPageBreak/>
               <w:t>CU-0</w:t>
             </w:r>
             <w:r>
@@ -2652,7 +2673,6 @@
                 <w:b/>
                 <w:bCs/>
               </w:rPr>
-              <w:lastRenderedPageBreak/>
               <w:t>CU-0</w:t>
             </w:r>
             <w:r>
@@ -2876,21 +2896,335 @@
       </w:tr>
     </w:tbl>
     <w:p/>
+    <w:tbl>
+      <w:tblPr>
+        <w:tblStyle w:val="Tablaconcuadrcula"/>
+        <w:tblW w:w="0" w:type="auto"/>
+        <w:tblLook w:val="04A0" w:firstRow="1" w:lastRow="0" w:firstColumn="1" w:lastColumn="0" w:noHBand="0" w:noVBand="1"/>
+      </w:tblPr>
+      <w:tblGrid>
+        <w:gridCol w:w="1980"/>
+        <w:gridCol w:w="6514"/>
+      </w:tblGrid>
+      <w:tr>
+        <w:tc>
+          <w:tcPr>
+            <w:tcW w:w="1980" w:type="dxa"/>
+            <w:shd w:val="clear" w:color="auto" w:fill="D9D9D9" w:themeFill="background1" w:themeFillShade="D9"/>
+          </w:tcPr>
+          <w:p>
+            <w:pPr>
+              <w:rPr>
+                <w:b/>
+                <w:bCs/>
+              </w:rPr>
+            </w:pPr>
+            <w:r>
+              <w:rPr>
+                <w:b/>
+                <w:bCs/>
+              </w:rPr>
+              <w:t>CU-0</w:t>
+            </w:r>
+            <w:r>
+              <w:rPr>
+                <w:b/>
+                <w:bCs/>
+              </w:rPr>
+              <w:t>9</w:t>
+            </w:r>
+          </w:p>
+        </w:tc>
+        <w:tc>
+          <w:tcPr>
+            <w:tcW w:w="6514" w:type="dxa"/>
+            <w:shd w:val="clear" w:color="auto" w:fill="D9D9D9" w:themeFill="background1" w:themeFillShade="D9"/>
+          </w:tcPr>
+          <w:p>
+            <w:pPr>
+              <w:rPr>
+                <w:b/>
+                <w:bCs/>
+                <w:u w:val="single"/>
+              </w:rPr>
+            </w:pPr>
+            <w:r>
+              <w:rPr>
+                <w:b/>
+                <w:bCs/>
+                <w:u w:val="single"/>
+              </w:rPr>
+              <w:t xml:space="preserve">Recorrer </w:t>
+            </w:r>
+            <w:r>
+              <w:rPr>
+                <w:b/>
+                <w:bCs/>
+                <w:u w:val="single"/>
+              </w:rPr>
+              <w:t>menú</w:t>
+            </w:r>
+          </w:p>
+        </w:tc>
+      </w:tr>
+      <w:tr>
+        <w:tc>
+          <w:tcPr>
+            <w:tcW w:w="1980" w:type="dxa"/>
+          </w:tcPr>
+          <w:p>
+            <w:r>
+              <w:t>Dependencias</w:t>
+            </w:r>
+          </w:p>
+        </w:tc>
+        <w:tc>
+          <w:tcPr>
+            <w:tcW w:w="6514" w:type="dxa"/>
+          </w:tcPr>
+          <w:p>
+            <w:pPr>
+              <w:pStyle w:val="Prrafodelista"/>
+              <w:numPr>
+                <w:ilvl w:val="0"/>
+                <w:numId w:val="4"/>
+              </w:numPr>
+            </w:pPr>
+            <w:r>
+              <w:t>CU-02</w:t>
+            </w:r>
+          </w:p>
+        </w:tc>
+      </w:tr>
+      <w:tr>
+        <w:tc>
+          <w:tcPr>
+            <w:tcW w:w="1980" w:type="dxa"/>
+          </w:tcPr>
+          <w:p>
+            <w:r>
+              <w:t>Precondición</w:t>
+            </w:r>
+          </w:p>
+        </w:tc>
+        <w:tc>
+          <w:tcPr>
+            <w:tcW w:w="6514" w:type="dxa"/>
+          </w:tcPr>
+          <w:p>
+            <w:r>
+              <w:t xml:space="preserve">El usuario debe tener </w:t>
+            </w:r>
+            <w:r>
+              <w:t>una sesión iniciada</w:t>
+            </w:r>
+            <w:r>
+              <w:t xml:space="preserve"> (CU-0</w:t>
+            </w:r>
+            <w:r>
+              <w:t>2</w:t>
+            </w:r>
+            <w:r>
+              <w:t>)</w:t>
+            </w:r>
+          </w:p>
+        </w:tc>
+      </w:tr>
+      <w:tr>
+        <w:tc>
+          <w:tcPr>
+            <w:tcW w:w="1980" w:type="dxa"/>
+          </w:tcPr>
+          <w:p>
+            <w:r>
+              <w:t>Descripción</w:t>
+            </w:r>
+          </w:p>
+        </w:tc>
+        <w:tc>
+          <w:tcPr>
+            <w:tcW w:w="6514" w:type="dxa"/>
+          </w:tcPr>
+          <w:p>
+            <w:r>
+              <w:t xml:space="preserve">El sistema deberá comportarse como se describe en el siguiente caso de uso cuando cualquier usuario </w:t>
+            </w:r>
+            <w:r>
+              <w:t>(Cliente o Cliente VIP)</w:t>
+            </w:r>
+            <w:r>
+              <w:t xml:space="preserve"> desee recorrer el menú</w:t>
+            </w:r>
+            <w:r>
+              <w:t>.</w:t>
+            </w:r>
+          </w:p>
+        </w:tc>
+      </w:tr>
+      <w:tr>
+        <w:tc>
+          <w:tcPr>
+            <w:tcW w:w="1980" w:type="dxa"/>
+          </w:tcPr>
+          <w:p>
+            <w:r>
+              <w:t>Secuencia</w:t>
+            </w:r>
+          </w:p>
+        </w:tc>
+        <w:tc>
+          <w:tcPr>
+            <w:tcW w:w="6514" w:type="dxa"/>
+          </w:tcPr>
+          <w:p>
+            <w:pPr>
+              <w:pStyle w:val="Prrafodelista"/>
+              <w:numPr>
+                <w:ilvl w:val="0"/>
+                <w:numId w:val="13"/>
+              </w:numPr>
+            </w:pPr>
+            <w:r>
+              <w:t>El usuario selecciona la opción “</w:t>
+            </w:r>
+            <w:r>
+              <w:t>Recorrer menú</w:t>
+            </w:r>
+            <w:r>
+              <w:t>”</w:t>
+            </w:r>
+          </w:p>
+          <w:p>
+            <w:pPr>
+              <w:pStyle w:val="Prrafodelista"/>
+              <w:numPr>
+                <w:ilvl w:val="0"/>
+                <w:numId w:val="13"/>
+              </w:numPr>
+            </w:pPr>
+            <w:r>
+              <w:t xml:space="preserve">El sistema verifica que el usuario tenga </w:t>
+            </w:r>
+            <w:r>
+              <w:t>sesión iniciada</w:t>
+            </w:r>
+            <w:r>
+              <w:t>.</w:t>
+            </w:r>
+          </w:p>
+          <w:p>
+            <w:pPr>
+              <w:pStyle w:val="Prrafodelista"/>
+              <w:numPr>
+                <w:ilvl w:val="1"/>
+                <w:numId w:val="13"/>
+              </w:numPr>
+            </w:pPr>
+            <w:r>
+              <w:t xml:space="preserve">El sistema informa que </w:t>
+            </w:r>
+            <w:r>
+              <w:t>debe iniciar sesión con anterioridad</w:t>
+            </w:r>
+            <w:r>
+              <w:t>.</w:t>
+            </w:r>
+          </w:p>
+          <w:p>
+            <w:pPr>
+              <w:pStyle w:val="Prrafodelista"/>
+              <w:numPr>
+                <w:ilvl w:val="0"/>
+                <w:numId w:val="13"/>
+              </w:numPr>
+              <w:spacing w:after="160" w:line="259" w:lineRule="auto"/>
+            </w:pPr>
+            <w:r>
+              <w:t xml:space="preserve">El sistema preguntará el tipo de recorrido. </w:t>
+            </w:r>
+          </w:p>
+          <w:p>
+            <w:pPr>
+              <w:pStyle w:val="Prrafodelista"/>
+              <w:numPr>
+                <w:ilvl w:val="0"/>
+                <w:numId w:val="13"/>
+              </w:numPr>
+              <w:spacing w:after="160" w:line="259" w:lineRule="auto"/>
+            </w:pPr>
+            <w:r>
+              <w:t>El usuario selecciona el tipo de recorrido que desea</w:t>
+            </w:r>
+            <w:r>
+              <w:t>.</w:t>
+            </w:r>
+          </w:p>
+          <w:p>
+            <w:pPr>
+              <w:pStyle w:val="Prrafodelista"/>
+              <w:numPr>
+                <w:ilvl w:val="0"/>
+                <w:numId w:val="13"/>
+              </w:numPr>
+            </w:pPr>
+            <w:r>
+              <w:t>El sistema mostrará el menú según el tipo de recorrido deseado.</w:t>
+            </w:r>
+          </w:p>
+        </w:tc>
+      </w:tr>
+      <w:tr>
+        <w:tc>
+          <w:tcPr>
+            <w:tcW w:w="1980" w:type="dxa"/>
+          </w:tcPr>
+          <w:p>
+            <w:r>
+              <w:t>Postcondición</w:t>
+            </w:r>
+          </w:p>
+        </w:tc>
+        <w:tc>
+          <w:tcPr>
+            <w:tcW w:w="6514" w:type="dxa"/>
+          </w:tcPr>
+          <w:p>
+            <w:r>
+              <w:t xml:space="preserve">El sistema </w:t>
+            </w:r>
+            <w:r>
+              <w:t>recorrerá el listado del men</w:t>
+            </w:r>
+            <w:r>
+              <w:t>ú disponible</w:t>
+            </w:r>
+            <w:r>
+              <w:t>.</w:t>
+            </w:r>
+          </w:p>
+        </w:tc>
+      </w:tr>
+    </w:tbl>
+    <w:p/>
     <w:p>
       <w:pPr>
         <w:pStyle w:val="Ttulo2"/>
       </w:pPr>
       <w:r>
+        <w:lastRenderedPageBreak/>
         <w:t>Diagrama de clases</w:t>
       </w:r>
     </w:p>
     <w:p>
       <w:r>
+        <w:rPr>
+          <w:noProof/>
+        </w:rPr>
         <w:drawing>
-          <wp:inline distT="0" distB="0" distL="0" distR="0" wp14:anchorId="6459D2DC" wp14:editId="5FF42E00">
-            <wp:extent cx="5400040" cy="6065520"/>
+          <wp:inline distT="0" distB="0" distL="0" distR="0" wp14:anchorId="41589067" wp14:editId="58E86636">
+            <wp:extent cx="5400040" cy="3625850"/>
             <wp:effectExtent l="0" t="0" r="0" b="0"/>
-            <wp:docPr id="1860143598" name="Imagen 3" descr="Diagrama&#10;&#10;El contenido generado por IA puede ser incorrecto."/>
+            <wp:docPr id="1117339815" name="Imagen 6" descr="Diagrama, Dibujo de ingeniería&#10;&#10;El contenido generado por IA puede ser incorrecto."/>
             <wp:cNvGraphicFramePr>
               <a:graphicFrameLocks xmlns:a="http://schemas.openxmlformats.org/drawingml/2006/main" noChangeAspect="1"/>
             </wp:cNvGraphicFramePr>
@@ -2898,36 +3232,29 @@
               <a:graphicData uri="http://schemas.openxmlformats.org/drawingml/2006/picture">
                 <pic:pic xmlns:pic="http://schemas.openxmlformats.org/drawingml/2006/picture">
                   <pic:nvPicPr>
-                    <pic:cNvPr id="1860143598" name="Imagen 3" descr="Diagrama&#10;&#10;El contenido generado por IA puede ser incorrecto."/>
-                    <pic:cNvPicPr>
-                      <a:picLocks noChangeAspect="1" noChangeArrowheads="1"/>
-                    </pic:cNvPicPr>
+                    <pic:cNvPr id="1117339815" name="Imagen 6" descr="Diagrama, Dibujo de ingeniería&#10;&#10;El contenido generado por IA puede ser incorrecto."/>
+                    <pic:cNvPicPr/>
                   </pic:nvPicPr>
                   <pic:blipFill>
-                    <a:blip r:embed="rId9">
+                    <a:blip r:embed="rId9" cstate="print">
                       <a:extLst>
                         <a:ext uri="{28A0092B-C50C-407E-A947-70E740481C1C}">
                           <a14:useLocalDpi xmlns:a14="http://schemas.microsoft.com/office/drawing/2010/main" val="0"/>
                         </a:ext>
                       </a:extLst>
                     </a:blip>
-                    <a:srcRect/>
                     <a:stretch>
                       <a:fillRect/>
                     </a:stretch>
                   </pic:blipFill>
-                  <pic:spPr bwMode="auto">
+                  <pic:spPr>
                     <a:xfrm>
                       <a:off x="0" y="0"/>
-                      <a:ext cx="5400040" cy="6065520"/>
+                      <a:ext cx="5400040" cy="3625850"/>
                     </a:xfrm>
                     <a:prstGeom prst="rect">
                       <a:avLst/>
                     </a:prstGeom>
-                    <a:noFill/>
-                    <a:ln>
-                      <a:noFill/>
-                    </a:ln>
                   </pic:spPr>
                 </pic:pic>
               </a:graphicData>
@@ -4619,7 +4946,7 @@
   <w:style w:type="paragraph" w:default="1" w:styleId="Normal">
     <w:name w:val="Normal"/>
     <w:qFormat/>
-    <w:rsid w:val="006F3B94"/>
+    <w:rsid w:val="00FC5C34"/>
   </w:style>
   <w:style w:type="paragraph" w:styleId="Ttulo1">
     <w:name w:val="heading 1"/>
@@ -4822,6 +5149,7 @@
   <w:style w:type="character" w:default="1" w:styleId="Fuentedeprrafopredeter">
     <w:name w:val="Default Paragraph Font"/>
     <w:uiPriority w:val="1"/>
+    <w:semiHidden/>
     <w:unhideWhenUsed/>
   </w:style>
   <w:style w:type="table" w:default="1" w:styleId="Tablanormal">

</xml_diff>